<commit_message>
Class Item was added
</commit_message>
<xml_diff>
--- a/MyAnkiSpecifications.docx
+++ b/MyAnkiSpecifications.docx
@@ -154,6 +154,7 @@
         </w:rPr>
         <w:t xml:space="preserve">: </w:t>
       </w:r>
+      <w:proofErr w:type="spellStart"/>
       <w:r>
         <w:rPr>
           <w:b/>
@@ -161,11 +162,26 @@
         </w:rPr>
         <w:t>right_count</w:t>
       </w:r>
-      <w:r>
-        <w:rPr>
-          <w:lang w:val="en-US"/>
-        </w:rPr>
-        <w:t xml:space="preserve"> (Int): Number of </w:t>
+      <w:proofErr w:type="spellEnd"/>
+      <w:r>
+        <w:rPr>
+          <w:lang w:val="en-US"/>
+        </w:rPr>
+        <w:t xml:space="preserve"> (</w:t>
+      </w:r>
+      <w:proofErr w:type="spellStart"/>
+      <w:r>
+        <w:rPr>
+          <w:lang w:val="en-US"/>
+        </w:rPr>
+        <w:t>Int</w:t>
+      </w:r>
+      <w:proofErr w:type="spellEnd"/>
+      <w:r>
+        <w:rPr>
+          <w:lang w:val="en-US"/>
+        </w:rPr>
+        <w:t xml:space="preserve">): Number of </w:t>
       </w:r>
       <w:r>
         <w:rPr>
@@ -179,6 +195,7 @@
         </w:rPr>
         <w:t xml:space="preserve"> &lt;Space&gt; </w:t>
       </w:r>
+      <w:proofErr w:type="spellStart"/>
       <w:r>
         <w:rPr>
           <w:b/>
@@ -193,6 +210,7 @@
         </w:rPr>
         <w:t>date</w:t>
       </w:r>
+      <w:proofErr w:type="spellEnd"/>
       <w:r>
         <w:rPr>
           <w:lang w:val="en-US"/>
@@ -480,21 +498,12 @@
       <w:pPr>
         <w:pStyle w:val="a4"/>
         <w:numPr>
-          <w:ilvl w:val="0"/>
+          <w:ilvl w:val="1"/>
           <w:numId w:val="2"/>
         </w:numPr>
       </w:pPr>
       <w:r>
-        <w:t xml:space="preserve">Считываем </w:t>
-      </w:r>
-      <w:r>
-        <w:t>весь файл с данными</w:t>
-      </w:r>
-      <w:r>
-        <w:t xml:space="preserve"> </w:t>
-      </w:r>
-      <w:r>
-        <w:t xml:space="preserve">в </w:t>
+        <w:t xml:space="preserve">Структура </w:t>
       </w:r>
       <w:r>
         <w:rPr>
@@ -506,34 +515,284 @@
       <w:r>
         <w:rPr>
           <w:b/>
-          <w:lang w:val="en-US"/>
-        </w:rPr>
-        <w:t>s</w:t>
-      </w:r>
-      <w:r>
-        <w:rPr>
-          <w:b/>
-        </w:rPr>
-        <w:t xml:space="preserve"> </w:t>
-      </w:r>
-      <w:r>
-        <w:t xml:space="preserve">(надо будет добавить обработку ошибок – чтобы если ошибка в текущем </w:t>
-      </w:r>
-      <w:r>
-        <w:rPr>
-          <w:lang w:val="en-US"/>
-        </w:rPr>
-        <w:t>unit</w:t>
-      </w:r>
-      <w:r>
-        <w:t xml:space="preserve"> – </w:t>
-      </w:r>
-      <w:r>
-        <w:t xml:space="preserve">читать до следующего </w:t>
-      </w:r>
-      <w:r>
-        <w:t>$</w:t>
-      </w:r>
+        </w:rPr>
+        <w:t xml:space="preserve">: </w:t>
+      </w:r>
+      <w:r>
+        <w:t>(</w:t>
+      </w:r>
+      <w:r>
+        <w:t>список в первой версии, потом преобразуем в класс:</w:t>
+      </w:r>
+    </w:p>
+    <w:p>
+      <w:pPr>
+        <w:pStyle w:val="a4"/>
+        <w:numPr>
+          <w:ilvl w:val="2"/>
+          <w:numId w:val="2"/>
+        </w:numPr>
+      </w:pPr>
+      <w:r>
+        <w:rPr>
+          <w:lang w:val="en-US"/>
+        </w:rPr>
+        <w:t xml:space="preserve">question: </w:t>
+      </w:r>
+      <w:proofErr w:type="spellStart"/>
+      <w:r>
+        <w:rPr>
+          <w:lang w:val="en-US"/>
+        </w:rPr>
+        <w:t>str</w:t>
+      </w:r>
+      <w:proofErr w:type="spellEnd"/>
+      <w:r>
+        <w:rPr>
+          <w:lang w:val="en-US"/>
+        </w:rPr>
+        <w:t xml:space="preserve"> (multiline)</w:t>
+      </w:r>
+    </w:p>
+    <w:p>
+      <w:pPr>
+        <w:pStyle w:val="a4"/>
+        <w:numPr>
+          <w:ilvl w:val="2"/>
+          <w:numId w:val="2"/>
+        </w:numPr>
+      </w:pPr>
+      <w:r>
+        <w:rPr>
+          <w:lang w:val="en-US"/>
+        </w:rPr>
+        <w:t xml:space="preserve">answer: </w:t>
+      </w:r>
+      <w:proofErr w:type="spellStart"/>
+      <w:r>
+        <w:rPr>
+          <w:lang w:val="en-US"/>
+        </w:rPr>
+        <w:t>str</w:t>
+      </w:r>
+      <w:proofErr w:type="spellEnd"/>
+      <w:r>
+        <w:rPr>
+          <w:lang w:val="en-US"/>
+        </w:rPr>
+        <w:t xml:space="preserve"> (multiline)</w:t>
+      </w:r>
+    </w:p>
+    <w:p>
+      <w:pPr>
+        <w:pStyle w:val="a4"/>
+        <w:numPr>
+          <w:ilvl w:val="2"/>
+          <w:numId w:val="2"/>
+        </w:numPr>
+        <w:rPr>
+          <w:lang w:val="en-US"/>
+        </w:rPr>
+      </w:pPr>
+      <w:r>
+        <w:rPr>
+          <w:lang w:val="en-US"/>
+        </w:rPr>
+        <w:t>right</w:t>
+      </w:r>
+      <w:r>
+        <w:rPr>
+          <w:lang w:val="en-US"/>
+        </w:rPr>
+        <w:t xml:space="preserve"> </w:t>
+      </w:r>
+      <w:r>
+        <w:rPr>
+          <w:lang w:val="en-US"/>
+        </w:rPr>
+        <w:t>count (</w:t>
+      </w:r>
+      <w:proofErr w:type="spellStart"/>
+      <w:r>
+        <w:rPr>
+          <w:lang w:val="en-US"/>
+        </w:rPr>
+        <w:t>int</w:t>
+      </w:r>
+      <w:proofErr w:type="spellEnd"/>
+      <w:r>
+        <w:rPr>
+          <w:lang w:val="en-US"/>
+        </w:rPr>
+        <w:t xml:space="preserve">): </w:t>
+      </w:r>
+    </w:p>
+    <w:p>
+      <w:pPr>
+        <w:pStyle w:val="a4"/>
+        <w:numPr>
+          <w:ilvl w:val="2"/>
+          <w:numId w:val="2"/>
+        </w:numPr>
+        <w:rPr>
+          <w:lang w:val="en-US"/>
+        </w:rPr>
+      </w:pPr>
+      <w:r>
+        <w:rPr>
+          <w:lang w:val="en-US"/>
+        </w:rPr>
+        <w:t>last</w:t>
+      </w:r>
+      <w:r>
+        <w:rPr>
+          <w:lang w:val="en-US"/>
+        </w:rPr>
+        <w:t xml:space="preserve"> </w:t>
+      </w:r>
+      <w:r>
+        <w:rPr>
+          <w:lang w:val="en-US"/>
+        </w:rPr>
+        <w:t>date year (</w:t>
+      </w:r>
+      <w:proofErr w:type="spellStart"/>
+      <w:r>
+        <w:rPr>
+          <w:lang w:val="en-US"/>
+        </w:rPr>
+        <w:t>int</w:t>
+      </w:r>
+      <w:proofErr w:type="spellEnd"/>
+      <w:r>
+        <w:rPr>
+          <w:lang w:val="en-US"/>
+        </w:rPr>
+        <w:t>)</w:t>
+      </w:r>
+    </w:p>
+    <w:p>
+      <w:pPr>
+        <w:pStyle w:val="a4"/>
+        <w:numPr>
+          <w:ilvl w:val="2"/>
+          <w:numId w:val="2"/>
+        </w:numPr>
+        <w:rPr>
+          <w:lang w:val="en-US"/>
+        </w:rPr>
+      </w:pPr>
+      <w:r>
+        <w:rPr>
+          <w:lang w:val="en-US"/>
+        </w:rPr>
+        <w:t>last</w:t>
+      </w:r>
+      <w:r>
+        <w:rPr>
+          <w:lang w:val="en-US"/>
+        </w:rPr>
+        <w:t xml:space="preserve"> </w:t>
+      </w:r>
+      <w:r>
+        <w:rPr>
+          <w:lang w:val="en-US"/>
+        </w:rPr>
+        <w:t xml:space="preserve">date </w:t>
+      </w:r>
+      <w:r>
+        <w:rPr>
+          <w:lang w:val="en-US"/>
+        </w:rPr>
+        <w:t xml:space="preserve">month </w:t>
+      </w:r>
+      <w:r>
+        <w:rPr>
+          <w:lang w:val="en-US"/>
+        </w:rPr>
+        <w:t>(</w:t>
+      </w:r>
+      <w:proofErr w:type="spellStart"/>
+      <w:r>
+        <w:rPr>
+          <w:lang w:val="en-US"/>
+        </w:rPr>
+        <w:t>int</w:t>
+      </w:r>
+      <w:proofErr w:type="spellEnd"/>
+      <w:r>
+        <w:rPr>
+          <w:lang w:val="en-US"/>
+        </w:rPr>
+        <w:t>)</w:t>
+      </w:r>
+    </w:p>
+    <w:p>
+      <w:pPr>
+        <w:pStyle w:val="a4"/>
+        <w:numPr>
+          <w:ilvl w:val="2"/>
+          <w:numId w:val="2"/>
+        </w:numPr>
+        <w:rPr>
+          <w:lang w:val="en-US"/>
+        </w:rPr>
+      </w:pPr>
+      <w:r>
+        <w:rPr>
+          <w:lang w:val="en-US"/>
+        </w:rPr>
+        <w:t>last</w:t>
+      </w:r>
+      <w:r>
+        <w:rPr>
+          <w:lang w:val="en-US"/>
+        </w:rPr>
+        <w:t xml:space="preserve"> </w:t>
+      </w:r>
+      <w:bookmarkStart w:id="0" w:name="_GoBack"/>
+      <w:bookmarkEnd w:id="0"/>
+      <w:r>
+        <w:rPr>
+          <w:lang w:val="en-US"/>
+        </w:rPr>
+        <w:t xml:space="preserve">date </w:t>
+      </w:r>
+      <w:r>
+        <w:rPr>
+          <w:lang w:val="en-US"/>
+        </w:rPr>
+        <w:t xml:space="preserve">day </w:t>
+      </w:r>
+      <w:r>
+        <w:rPr>
+          <w:lang w:val="en-US"/>
+        </w:rPr>
+        <w:t>(</w:t>
+      </w:r>
+      <w:proofErr w:type="spellStart"/>
+      <w:r>
+        <w:rPr>
+          <w:lang w:val="en-US"/>
+        </w:rPr>
+        <w:t>int</w:t>
+      </w:r>
+      <w:proofErr w:type="spellEnd"/>
+      <w:r>
+        <w:rPr>
+          <w:lang w:val="en-US"/>
+        </w:rPr>
+        <w:t>)</w:t>
+      </w:r>
+    </w:p>
+    <w:p>
+      <w:pPr>
+        <w:pStyle w:val="a4"/>
+        <w:ind w:left="1980"/>
+        <w:rPr>
+          <w:lang w:val="en-US"/>
+        </w:rPr>
+      </w:pPr>
     </w:p>
     <w:p>
       <w:pPr>
@@ -544,167 +803,54 @@
         </w:numPr>
       </w:pPr>
       <w:r>
-        <w:t xml:space="preserve">По ходу считывания - </w:t>
-      </w:r>
-      <w:r>
-        <w:t>Если</w:t>
-      </w:r>
-      <w:r>
-        <w:t xml:space="preserve"> </w:t>
-      </w:r>
-      <w:r>
-        <w:rPr>
-          <w:b/>
-          <w:lang w:val="en-US"/>
-        </w:rPr>
-        <w:t>date</w:t>
-      </w:r>
-      <w:r>
-        <w:t xml:space="preserve"> + </w:t>
-      </w:r>
-      <w:r>
-        <w:rPr>
-          <w:b/>
-          <w:lang w:val="en-US"/>
-        </w:rPr>
-        <w:t>pauses</w:t>
-      </w:r>
-      <w:r>
-        <w:t>[</w:t>
-      </w:r>
-      <w:r>
-        <w:rPr>
-          <w:b/>
-          <w:lang w:val="en-US"/>
-        </w:rPr>
-        <w:t>right</w:t>
-      </w:r>
-      <w:r>
-        <w:rPr>
-          <w:b/>
-        </w:rPr>
-        <w:t>_</w:t>
-      </w:r>
-      <w:r>
-        <w:rPr>
-          <w:b/>
-          <w:lang w:val="en-US"/>
-        </w:rPr>
-        <w:t>count</w:t>
-      </w:r>
-      <w:r>
-        <w:t>]</w:t>
-      </w:r>
-      <w:r>
-        <w:t xml:space="preserve"> &gt;= </w:t>
-      </w:r>
-      <w:r>
-        <w:rPr>
-          <w:lang w:val="en-US"/>
-        </w:rPr>
-        <w:t>Today</w:t>
+        <w:t xml:space="preserve">Считываем </w:t>
+      </w:r>
+      <w:r>
+        <w:t>весь файл с данными</w:t>
+      </w:r>
+      <w:r>
+        <w:t xml:space="preserve"> </w:t>
+      </w:r>
+      <w:r>
+        <w:t xml:space="preserve">в </w:t>
+      </w:r>
+      <w:r>
+        <w:rPr>
+          <w:b/>
+          <w:lang w:val="en-US"/>
+        </w:rPr>
+        <w:t>item</w:t>
+      </w:r>
+      <w:r>
+        <w:rPr>
+          <w:b/>
+          <w:lang w:val="en-US"/>
+        </w:rPr>
+        <w:t>s</w:t>
+      </w:r>
+      <w:r>
+        <w:rPr>
+          <w:b/>
+        </w:rPr>
+        <w:t xml:space="preserve"> </w:t>
+      </w:r>
+      <w:r>
+        <w:t xml:space="preserve">(надо будет добавить обработку ошибок – чтобы если ошибка в текущем </w:t>
+      </w:r>
+      <w:r>
+        <w:rPr>
+          <w:lang w:val="en-US"/>
+        </w:rPr>
+        <w:t>unit</w:t>
       </w:r>
       <w:r>
         <w:t xml:space="preserve"> – </w:t>
       </w:r>
       <w:r>
-        <w:t>включаем</w:t>
-      </w:r>
-      <w:r>
-        <w:t xml:space="preserve"> </w:t>
-      </w:r>
-      <w:r>
-        <w:rPr>
-          <w:b/>
-          <w:lang w:val="en-US"/>
-        </w:rPr>
-        <w:t>next</w:t>
-      </w:r>
-      <w:r>
-        <w:rPr>
-          <w:b/>
-        </w:rPr>
-        <w:t>_</w:t>
-      </w:r>
-      <w:r>
-        <w:rPr>
-          <w:b/>
-          <w:lang w:val="en-US"/>
-        </w:rPr>
-        <w:t>item</w:t>
-      </w:r>
-      <w:r>
-        <w:rPr>
-          <w:b/>
-        </w:rPr>
-        <w:t xml:space="preserve"> </w:t>
-      </w:r>
-      <w:r>
-        <w:t>в</w:t>
-      </w:r>
-      <w:r>
-        <w:t xml:space="preserve"> </w:t>
-      </w:r>
-      <w:r>
-        <w:t>пул</w:t>
-      </w:r>
-      <w:r>
-        <w:t xml:space="preserve"> </w:t>
-      </w:r>
-      <w:r>
-        <w:t>вопросов</w:t>
-      </w:r>
-      <w:r>
-        <w:t xml:space="preserve"> (</w:t>
-      </w:r>
-      <w:r>
-        <w:rPr>
-          <w:b/>
-          <w:lang w:val="en-US"/>
-        </w:rPr>
-        <w:t>a</w:t>
-      </w:r>
-      <w:r>
-        <w:rPr>
-          <w:b/>
-          <w:lang w:val="en-US"/>
-        </w:rPr>
-        <w:t>ssignments</w:t>
-      </w:r>
-      <w:r>
-        <w:t>)</w:t>
-      </w:r>
-      <w:r>
-        <w:t xml:space="preserve"> </w:t>
-      </w:r>
-      <w:r>
-        <w:t xml:space="preserve"> </w:t>
-      </w:r>
-      <w:r>
-        <w:t>увеличиваем количчество</w:t>
-      </w:r>
-      <w:r>
-        <w:t xml:space="preserve"> вопросов сеанса </w:t>
-      </w:r>
-      <w:r>
-        <w:rPr>
-          <w:b/>
-          <w:lang w:val="en-US"/>
-        </w:rPr>
-        <w:t>total</w:t>
-      </w:r>
-      <w:r>
-        <w:rPr>
-          <w:b/>
-        </w:rPr>
-        <w:t>_</w:t>
-      </w:r>
-      <w:r>
-        <w:rPr>
-          <w:b/>
-          <w:lang w:val="en-US"/>
-        </w:rPr>
-        <w:t>assignments</w:t>
+        <w:t xml:space="preserve">читать до следующего </w:t>
+      </w:r>
+      <w:r>
+        <w:t>$</w:t>
       </w:r>
     </w:p>
     <w:p>
@@ -716,14 +862,40 @@
         </w:numPr>
       </w:pPr>
       <w:r>
-        <w:t xml:space="preserve">Включаем в пул не более </w:t>
-      </w:r>
-      <w:r>
-        <w:rPr>
-          <w:b/>
-          <w:lang w:val="en-US"/>
-        </w:rPr>
-        <w:t>chunk</w:t>
+        <w:t xml:space="preserve">По ходу считывания - </w:t>
+      </w:r>
+      <w:r>
+        <w:t>Если</w:t>
+      </w:r>
+      <w:r>
+        <w:t xml:space="preserve"> </w:t>
+      </w:r>
+      <w:r>
+        <w:rPr>
+          <w:b/>
+          <w:lang w:val="en-US"/>
+        </w:rPr>
+        <w:t>date</w:t>
+      </w:r>
+      <w:r>
+        <w:t xml:space="preserve"> + </w:t>
+      </w:r>
+      <w:r>
+        <w:rPr>
+          <w:b/>
+          <w:lang w:val="en-US"/>
+        </w:rPr>
+        <w:t>pauses</w:t>
+      </w:r>
+      <w:r>
+        <w:t>[</w:t>
+      </w:r>
+      <w:r>
+        <w:rPr>
+          <w:b/>
+          <w:lang w:val="en-US"/>
+        </w:rPr>
+        <w:t>right</w:t>
       </w:r>
       <w:r>
         <w:rPr>
@@ -739,23 +911,110 @@
         <w:t>count</w:t>
       </w:r>
       <w:r>
+        <w:t>]</w:t>
+      </w:r>
+      <w:r>
+        <w:t xml:space="preserve"> &gt;= </w:t>
+      </w:r>
+      <w:r>
+        <w:rPr>
+          <w:lang w:val="en-US"/>
+        </w:rPr>
+        <w:t>Today</w:t>
+      </w:r>
+      <w:r>
+        <w:t xml:space="preserve"> – </w:t>
+      </w:r>
+      <w:r>
+        <w:t>включаем</w:t>
+      </w:r>
+      <w:r>
+        <w:t xml:space="preserve"> </w:t>
+      </w:r>
+      <w:r>
+        <w:rPr>
+          <w:b/>
+          <w:lang w:val="en-US"/>
+        </w:rPr>
+        <w:t>next</w:t>
+      </w:r>
+      <w:r>
+        <w:rPr>
+          <w:b/>
+        </w:rPr>
+        <w:t>_</w:t>
+      </w:r>
+      <w:r>
+        <w:rPr>
+          <w:b/>
+          <w:lang w:val="en-US"/>
+        </w:rPr>
+        <w:t>item</w:t>
+      </w:r>
+      <w:r>
+        <w:rPr>
+          <w:b/>
+        </w:rPr>
+        <w:t xml:space="preserve"> </w:t>
+      </w:r>
+      <w:r>
+        <w:t>в</w:t>
+      </w:r>
+      <w:r>
+        <w:t xml:space="preserve"> </w:t>
+      </w:r>
+      <w:r>
+        <w:t>пул</w:t>
+      </w:r>
+      <w:r>
         <w:t xml:space="preserve"> </w:t>
       </w:r>
       <w:r>
         <w:t>вопросов</w:t>
       </w:r>
       <w:r>
-        <w:t>, поддерживаем список активных в данном тестировании вопросов</w:t>
-      </w:r>
-      <w:r>
-        <w:t xml:space="preserve"> </w:t>
-      </w:r>
-      <w:r>
-        <w:rPr>
-          <w:b/>
-          <w:lang w:val="en-US"/>
-        </w:rPr>
-        <w:t>assigned</w:t>
+        <w:t xml:space="preserve"> (</w:t>
+      </w:r>
+      <w:r>
+        <w:rPr>
+          <w:b/>
+          <w:lang w:val="en-US"/>
+        </w:rPr>
+        <w:t>a</w:t>
+      </w:r>
+      <w:r>
+        <w:rPr>
+          <w:b/>
+          <w:lang w:val="en-US"/>
+        </w:rPr>
+        <w:t>ssignments</w:t>
+      </w:r>
+      <w:r>
+        <w:t>)</w:t>
+      </w:r>
+      <w:r>
+        <w:t xml:space="preserve"> </w:t>
+      </w:r>
+      <w:r>
+        <w:t xml:space="preserve"> </w:t>
+      </w:r>
+      <w:r>
+        <w:t xml:space="preserve">увеличиваем </w:t>
+      </w:r>
+      <w:proofErr w:type="spellStart"/>
+      <w:r>
+        <w:t>количчество</w:t>
+      </w:r>
+      <w:proofErr w:type="spellEnd"/>
+      <w:r>
+        <w:t xml:space="preserve"> вопросов сеанса </w:t>
+      </w:r>
+      <w:r>
+        <w:rPr>
+          <w:b/>
+          <w:lang w:val="en-US"/>
+        </w:rPr>
+        <w:t>total</w:t>
       </w:r>
       <w:r>
         <w:rPr>
@@ -768,74 +1027,7 @@
           <w:b/>
           <w:lang w:val="en-US"/>
         </w:rPr>
-        <w:t>items</w:t>
-      </w:r>
-      <w:r>
-        <w:t xml:space="preserve">, содержащий </w:t>
-      </w:r>
-      <w:r>
-        <w:t>[</w:t>
-      </w:r>
-      <w:r>
-        <w:t>индекс вопроса в общем списке вопросов</w:t>
-      </w:r>
-      <w:r>
-        <w:t xml:space="preserve"> </w:t>
-      </w:r>
-      <w:r>
-        <w:rPr>
-          <w:b/>
-          <w:lang w:val="en-US"/>
-        </w:rPr>
-        <w:t>item</w:t>
-      </w:r>
-      <w:r>
-        <w:rPr>
-          <w:b/>
-        </w:rPr>
-        <w:t>_</w:t>
-      </w:r>
-      <w:r>
-        <w:rPr>
-          <w:b/>
-          <w:lang w:val="en-US"/>
-        </w:rPr>
-        <w:t>ndx</w:t>
-      </w:r>
-      <w:r>
-        <w:t xml:space="preserve">, задаем ли вопрос при следующем проходе списка </w:t>
-      </w:r>
-      <w:r>
-        <w:rPr>
-          <w:b/>
-          <w:lang w:val="en-US"/>
-        </w:rPr>
-        <w:t>still</w:t>
-      </w:r>
-      <w:r>
-        <w:rPr>
-          <w:b/>
-        </w:rPr>
-        <w:t>_</w:t>
-      </w:r>
-      <w:r>
-        <w:rPr>
-          <w:b/>
-          <w:lang w:val="en-US"/>
-        </w:rPr>
-        <w:t>active</w:t>
-      </w:r>
-      <w:r>
-        <w:rPr>
-          <w:b/>
-        </w:rPr>
-        <w:t xml:space="preserve"> </w:t>
-      </w:r>
-      <w:r>
-        <w:t>1 / 0, первоначально все – 1</w:t>
-      </w:r>
-      <w:r>
-        <w:t>]</w:t>
+        <w:t>assignments</w:t>
       </w:r>
     </w:p>
     <w:p>
@@ -847,17 +1039,14 @@
         </w:numPr>
       </w:pPr>
       <w:r>
-        <w:t>Начинам тестирование</w:t>
-      </w:r>
-      <w:r>
-        <w:t xml:space="preserve">. </w:t>
-      </w:r>
-      <w:r>
-        <w:rPr>
-          <w:b/>
-          <w:lang w:val="en-US"/>
-        </w:rPr>
-        <w:t>solved</w:t>
+        <w:t xml:space="preserve">Включаем в пул не более </w:t>
+      </w:r>
+      <w:r>
+        <w:rPr>
+          <w:b/>
+          <w:lang w:val="en-US"/>
+        </w:rPr>
+        <w:t>chunk</w:t>
       </w:r>
       <w:r>
         <w:rPr>
@@ -870,13 +1059,108 @@
           <w:b/>
           <w:lang w:val="en-US"/>
         </w:rPr>
-        <w:t>assignments</w:t>
-      </w:r>
-      <w:r>
-        <w:rPr>
-          <w:b/>
-        </w:rPr>
-        <w:t xml:space="preserve"> = 0</w:t>
+        <w:t>count</w:t>
+      </w:r>
+      <w:r>
+        <w:t xml:space="preserve"> </w:t>
+      </w:r>
+      <w:r>
+        <w:t>вопросов</w:t>
+      </w:r>
+      <w:r>
+        <w:t>, поддерживаем список активных в данном тестировании вопросов</w:t>
+      </w:r>
+      <w:r>
+        <w:t xml:space="preserve"> </w:t>
+      </w:r>
+      <w:r>
+        <w:rPr>
+          <w:b/>
+          <w:lang w:val="en-US"/>
+        </w:rPr>
+        <w:t>assigned</w:t>
+      </w:r>
+      <w:r>
+        <w:rPr>
+          <w:b/>
+        </w:rPr>
+        <w:t>_</w:t>
+      </w:r>
+      <w:r>
+        <w:rPr>
+          <w:b/>
+          <w:lang w:val="en-US"/>
+        </w:rPr>
+        <w:t>items</w:t>
+      </w:r>
+      <w:r>
+        <w:t xml:space="preserve">, содержащий </w:t>
+      </w:r>
+      <w:r>
+        <w:t>[</w:t>
+      </w:r>
+      <w:r>
+        <w:t>индекс вопроса в общем списке вопросов</w:t>
+      </w:r>
+      <w:r>
+        <w:t xml:space="preserve"> </w:t>
+      </w:r>
+      <w:r>
+        <w:rPr>
+          <w:b/>
+          <w:lang w:val="en-US"/>
+        </w:rPr>
+        <w:t>item</w:t>
+      </w:r>
+      <w:r>
+        <w:rPr>
+          <w:b/>
+        </w:rPr>
+        <w:t>_</w:t>
+      </w:r>
+      <w:proofErr w:type="spellStart"/>
+      <w:r>
+        <w:rPr>
+          <w:b/>
+          <w:lang w:val="en-US"/>
+        </w:rPr>
+        <w:t>ndx</w:t>
+      </w:r>
+      <w:proofErr w:type="spellEnd"/>
+      <w:r>
+        <w:t xml:space="preserve">, задаем ли вопрос при следующем проходе списка </w:t>
+      </w:r>
+      <w:r>
+        <w:rPr>
+          <w:b/>
+          <w:lang w:val="en-US"/>
+        </w:rPr>
+        <w:t>still</w:t>
+      </w:r>
+      <w:r>
+        <w:rPr>
+          <w:b/>
+        </w:rPr>
+        <w:t>_</w:t>
+      </w:r>
+      <w:r>
+        <w:rPr>
+          <w:b/>
+          <w:lang w:val="en-US"/>
+        </w:rPr>
+        <w:t>active</w:t>
+      </w:r>
+      <w:r>
+        <w:rPr>
+          <w:b/>
+        </w:rPr>
+        <w:t xml:space="preserve"> </w:t>
+      </w:r>
+      <w:r>
+        <w:t>1 / 0, первоначально все – 1</w:t>
+      </w:r>
+      <w:r>
+        <w:t>]</w:t>
       </w:r>
     </w:p>
     <w:p>
@@ -888,35 +1172,17 @@
         </w:numPr>
       </w:pPr>
       <w:r>
-        <w:t xml:space="preserve">При </w:t>
-      </w:r>
-      <w:r>
-        <w:t>неправильн</w:t>
-      </w:r>
-      <w:r>
-        <w:t>ом</w:t>
-      </w:r>
-      <w:r>
-        <w:t xml:space="preserve"> ответ</w:t>
-      </w:r>
-      <w:r>
-        <w:t>е</w:t>
-      </w:r>
-      <w:r>
-        <w:t xml:space="preserve"> </w:t>
-      </w:r>
-      <w:r>
-        <w:t>сбрасываем</w:t>
-      </w:r>
-      <w:r>
-        <w:t xml:space="preserve"> значение </w:t>
-      </w:r>
-      <w:r>
-        <w:rPr>
-          <w:b/>
-          <w:lang w:val="en-US"/>
-        </w:rPr>
-        <w:t>right</w:t>
+        <w:t>Начинам тестирование</w:t>
+      </w:r>
+      <w:r>
+        <w:t xml:space="preserve">. </w:t>
+      </w:r>
+      <w:r>
+        <w:rPr>
+          <w:b/>
+          <w:lang w:val="en-US"/>
+        </w:rPr>
+        <w:t>solved</w:t>
       </w:r>
       <w:r>
         <w:rPr>
@@ -929,16 +1195,13 @@
           <w:b/>
           <w:lang w:val="en-US"/>
         </w:rPr>
-        <w:t>count</w:t>
-      </w:r>
-      <w:r>
-        <w:rPr>
-          <w:b/>
-        </w:rPr>
-        <w:t xml:space="preserve"> </w:t>
-      </w:r>
-      <w:r>
-        <w:t>в ноль</w:t>
+        <w:t>assignments</w:t>
+      </w:r>
+      <w:r>
+        <w:rPr>
+          <w:b/>
+        </w:rPr>
+        <w:t xml:space="preserve"> = 0</w:t>
       </w:r>
     </w:p>
     <w:p>
@@ -950,7 +1213,28 @@
         </w:numPr>
       </w:pPr>
       <w:r>
-        <w:t xml:space="preserve">Если достигнуто </w:t>
+        <w:t xml:space="preserve">При </w:t>
+      </w:r>
+      <w:r>
+        <w:t>неправильн</w:t>
+      </w:r>
+      <w:r>
+        <w:t>ом</w:t>
+      </w:r>
+      <w:r>
+        <w:t xml:space="preserve"> ответ</w:t>
+      </w:r>
+      <w:r>
+        <w:t>е</w:t>
+      </w:r>
+      <w:r>
+        <w:t xml:space="preserve"> </w:t>
+      </w:r>
+      <w:r>
+        <w:t>сбрасываем</w:t>
+      </w:r>
+      <w:r>
+        <w:t xml:space="preserve"> значение </w:t>
       </w:r>
       <w:r>
         <w:rPr>
@@ -970,180 +1254,16 @@
           <w:b/>
           <w:lang w:val="en-US"/>
         </w:rPr>
-        <w:t>answers</w:t>
-      </w:r>
-      <w:r>
-        <w:rPr>
-          <w:b/>
-        </w:rPr>
-        <w:t xml:space="preserve"> </w:t>
-      </w:r>
-      <w:r>
-        <w:t>правильных ответов</w:t>
-      </w:r>
-      <w:r>
-        <w:t xml:space="preserve"> </w:t>
-      </w:r>
-      <w:r>
-        <w:t xml:space="preserve">в течение сеанса и неправильных ответов не было – </w:t>
-      </w:r>
-      <w:r>
-        <w:t>добавляем к</w:t>
-      </w:r>
-      <w:r>
-        <w:t xml:space="preserve"> </w:t>
-      </w:r>
-      <w:r>
-        <w:rPr>
-          <w:b/>
-          <w:lang w:val="en-US"/>
-        </w:rPr>
-        <w:t>right</w:t>
-      </w:r>
-      <w:r>
-        <w:rPr>
-          <w:b/>
-        </w:rPr>
-        <w:t>_</w:t>
-      </w:r>
-      <w:r>
-        <w:rPr>
-          <w:b/>
-          <w:lang w:val="en-US"/>
-        </w:rPr>
         <w:t>count</w:t>
       </w:r>
       <w:r>
-        <w:t xml:space="preserve"> </w:t>
-      </w:r>
-      <w:r>
-        <w:t>1,</w:t>
-      </w:r>
-      <w:r>
-        <w:t xml:space="preserve"> </w:t>
-      </w:r>
-      <w:r>
-        <w:t xml:space="preserve">и исключаем </w:t>
-      </w:r>
-      <w:r>
-        <w:rPr>
-          <w:lang w:val="en-US"/>
-        </w:rPr>
-        <w:t>Item</w:t>
-      </w:r>
-      <w:r>
-        <w:t xml:space="preserve"> </w:t>
-      </w:r>
-      <w:r>
-        <w:t xml:space="preserve">из </w:t>
-      </w:r>
-      <w:r>
-        <w:rPr>
-          <w:lang w:val="en-US"/>
-        </w:rPr>
-        <w:t>Assignments</w:t>
-      </w:r>
-      <w:r>
-        <w:t xml:space="preserve"> </w:t>
-      </w:r>
-      <w:r>
-        <w:t>(</w:t>
-      </w:r>
-      <w:r>
-        <w:t xml:space="preserve">ставим </w:t>
-      </w:r>
-      <w:r>
-        <w:rPr>
-          <w:b/>
-          <w:lang w:val="en-US"/>
-        </w:rPr>
-        <w:t>still</w:t>
-      </w:r>
-      <w:r>
-        <w:rPr>
-          <w:b/>
-        </w:rPr>
-        <w:t>_</w:t>
-      </w:r>
-      <w:r>
-        <w:rPr>
-          <w:b/>
-          <w:lang w:val="en-US"/>
-        </w:rPr>
-        <w:t>active</w:t>
-      </w:r>
-      <w:r>
-        <w:rPr>
-          <w:b/>
-        </w:rPr>
-        <w:t xml:space="preserve"> </w:t>
-      </w:r>
-      <w:r>
-        <w:t xml:space="preserve">в </w:t>
-      </w:r>
-      <w:r>
-        <w:rPr>
-          <w:b/>
-          <w:lang w:val="en-US"/>
-        </w:rPr>
-        <w:t>assigned</w:t>
-      </w:r>
-      <w:r>
-        <w:rPr>
-          <w:b/>
-        </w:rPr>
-        <w:t>_</w:t>
-      </w:r>
-      <w:r>
-        <w:rPr>
-          <w:b/>
-          <w:lang w:val="en-US"/>
-        </w:rPr>
-        <w:t>items</w:t>
-      </w:r>
-      <w:r>
-        <w:rPr>
-          <w:b/>
-        </w:rPr>
-        <w:t xml:space="preserve"> </w:t>
-      </w:r>
-      <w:r>
-        <w:t>в 0</w:t>
-      </w:r>
-      <w:r>
-        <w:t>)</w:t>
-      </w:r>
-      <w:r>
-        <w:t>, у</w:t>
-      </w:r>
-      <w:r>
-        <w:t>величиваем</w:t>
-      </w:r>
-      <w:r>
-        <w:t xml:space="preserve"> </w:t>
-      </w:r>
-      <w:r>
-        <w:rPr>
-          <w:b/>
-          <w:lang w:val="en-US"/>
-        </w:rPr>
-        <w:t>solved</w:t>
-      </w:r>
-      <w:r>
-        <w:rPr>
-          <w:b/>
-        </w:rPr>
-        <w:t>_</w:t>
-      </w:r>
-      <w:r>
-        <w:rPr>
-          <w:b/>
-          <w:lang w:val="en-US"/>
-        </w:rPr>
-        <w:t>assignments</w:t>
-      </w:r>
-      <w:r>
-        <w:t xml:space="preserve"> на единицу.</w:t>
+        <w:rPr>
+          <w:b/>
+        </w:rPr>
+        <w:t xml:space="preserve"> </w:t>
+      </w:r>
+      <w:r>
+        <w:t>в ноль</w:t>
       </w:r>
     </w:p>
     <w:p>
@@ -1155,7 +1275,7 @@
         </w:numPr>
       </w:pPr>
       <w:r>
-        <w:t xml:space="preserve">Если был неправильный ответ, устанавливаем </w:t>
+        <w:t xml:space="preserve">Если достигнуто </w:t>
       </w:r>
       <w:r>
         <w:rPr>
@@ -1175,13 +1295,180 @@
           <w:b/>
           <w:lang w:val="en-US"/>
         </w:rPr>
+        <w:t>answers</w:t>
+      </w:r>
+      <w:r>
+        <w:rPr>
+          <w:b/>
+        </w:rPr>
+        <w:t xml:space="preserve"> </w:t>
+      </w:r>
+      <w:r>
+        <w:t>правильных ответов</w:t>
+      </w:r>
+      <w:r>
+        <w:t xml:space="preserve"> </w:t>
+      </w:r>
+      <w:r>
+        <w:t xml:space="preserve">в течение сеанса и неправильных ответов не было – </w:t>
+      </w:r>
+      <w:r>
+        <w:t>добавляем к</w:t>
+      </w:r>
+      <w:r>
+        <w:t xml:space="preserve"> </w:t>
+      </w:r>
+      <w:r>
+        <w:rPr>
+          <w:b/>
+          <w:lang w:val="en-US"/>
+        </w:rPr>
+        <w:t>right</w:t>
+      </w:r>
+      <w:r>
+        <w:rPr>
+          <w:b/>
+        </w:rPr>
+        <w:t>_</w:t>
+      </w:r>
+      <w:r>
+        <w:rPr>
+          <w:b/>
+          <w:lang w:val="en-US"/>
+        </w:rPr>
         <w:t>count</w:t>
       </w:r>
       <w:r>
         <w:t xml:space="preserve"> </w:t>
       </w:r>
       <w:r>
+        <w:t>1,</w:t>
+      </w:r>
+      <w:r>
+        <w:t xml:space="preserve"> </w:t>
+      </w:r>
+      <w:r>
+        <w:t xml:space="preserve">и исключаем </w:t>
+      </w:r>
+      <w:r>
+        <w:rPr>
+          <w:lang w:val="en-US"/>
+        </w:rPr>
+        <w:t>Item</w:t>
+      </w:r>
+      <w:r>
+        <w:t xml:space="preserve"> </w:t>
+      </w:r>
+      <w:r>
+        <w:t xml:space="preserve">из </w:t>
+      </w:r>
+      <w:r>
+        <w:rPr>
+          <w:lang w:val="en-US"/>
+        </w:rPr>
+        <w:t>Assignments</w:t>
+      </w:r>
+      <w:r>
+        <w:t xml:space="preserve"> </w:t>
+      </w:r>
+      <w:r>
+        <w:t>(</w:t>
+      </w:r>
+      <w:r>
+        <w:t xml:space="preserve">ставим </w:t>
+      </w:r>
+      <w:r>
+        <w:rPr>
+          <w:b/>
+          <w:lang w:val="en-US"/>
+        </w:rPr>
+        <w:t>still</w:t>
+      </w:r>
+      <w:r>
+        <w:rPr>
+          <w:b/>
+        </w:rPr>
+        <w:t>_</w:t>
+      </w:r>
+      <w:r>
+        <w:rPr>
+          <w:b/>
+          <w:lang w:val="en-US"/>
+        </w:rPr>
+        <w:t>active</w:t>
+      </w:r>
+      <w:r>
+        <w:rPr>
+          <w:b/>
+        </w:rPr>
+        <w:t xml:space="preserve"> </w:t>
+      </w:r>
+      <w:r>
+        <w:t xml:space="preserve">в </w:t>
+      </w:r>
+      <w:r>
+        <w:rPr>
+          <w:b/>
+          <w:lang w:val="en-US"/>
+        </w:rPr>
+        <w:t>assigned</w:t>
+      </w:r>
+      <w:r>
+        <w:rPr>
+          <w:b/>
+        </w:rPr>
+        <w:t>_</w:t>
+      </w:r>
+      <w:r>
+        <w:rPr>
+          <w:b/>
+          <w:lang w:val="en-US"/>
+        </w:rPr>
+        <w:t>items</w:t>
+      </w:r>
+      <w:r>
+        <w:rPr>
+          <w:b/>
+        </w:rPr>
+        <w:t xml:space="preserve"> </w:t>
+      </w:r>
+      <w:r>
         <w:t>в 0</w:t>
+      </w:r>
+      <w:r>
+        <w:t>)</w:t>
+      </w:r>
+      <w:r>
+        <w:t>, у</w:t>
+      </w:r>
+      <w:r>
+        <w:t>величиваем</w:t>
+      </w:r>
+      <w:r>
+        <w:t xml:space="preserve"> </w:t>
+      </w:r>
+      <w:r>
+        <w:rPr>
+          <w:b/>
+          <w:lang w:val="en-US"/>
+        </w:rPr>
+        <w:t>solved</w:t>
+      </w:r>
+      <w:r>
+        <w:rPr>
+          <w:b/>
+        </w:rPr>
+        <w:t>_</w:t>
+      </w:r>
+      <w:r>
+        <w:rPr>
+          <w:b/>
+          <w:lang w:val="en-US"/>
+        </w:rPr>
+        <w:t>assignments</w:t>
+      </w:r>
+      <w:r>
+        <w:t xml:space="preserve"> на единицу.</w:t>
       </w:r>
     </w:p>
     <w:p>
@@ -1193,16 +1480,7 @@
         </w:numPr>
       </w:pPr>
       <w:r>
-        <w:t>Если</w:t>
-      </w:r>
-      <w:r>
-        <w:t xml:space="preserve"> </w:t>
-      </w:r>
-      <w:r>
-        <w:t>достигнуто</w:t>
-      </w:r>
-      <w:r>
-        <w:t xml:space="preserve"> </w:t>
+        <w:t xml:space="preserve">Если был неправильный ответ, устанавливаем </w:t>
       </w:r>
       <w:r>
         <w:rPr>
@@ -1222,177 +1500,13 @@
           <w:b/>
           <w:lang w:val="en-US"/>
         </w:rPr>
-        <w:t>after</w:t>
-      </w:r>
-      <w:r>
-        <w:rPr>
-          <w:b/>
-        </w:rPr>
-        <w:t>_</w:t>
-      </w:r>
-      <w:r>
-        <w:rPr>
-          <w:b/>
-          <w:lang w:val="en-US"/>
-        </w:rPr>
-        <w:t>wrong</w:t>
-      </w:r>
-      <w:r>
-        <w:rPr>
-          <w:b/>
-        </w:rPr>
-        <w:t>_</w:t>
-      </w:r>
-      <w:r>
-        <w:rPr>
-          <w:b/>
-          <w:lang w:val="en-US"/>
-        </w:rPr>
-        <w:t>answers</w:t>
-      </w:r>
-      <w:r>
-        <w:t xml:space="preserve"> </w:t>
-      </w:r>
-      <w:r>
-        <w:t xml:space="preserve">– </w:t>
-      </w:r>
-      <w:r>
-        <w:t>просто</w:t>
-      </w:r>
-      <w:r>
-        <w:t xml:space="preserve"> </w:t>
-      </w:r>
-      <w:r>
-        <w:t>исключаем</w:t>
-      </w:r>
-      <w:r>
-        <w:t xml:space="preserve"> </w:t>
-      </w:r>
-      <w:r>
-        <w:rPr>
-          <w:lang w:val="en-US"/>
-        </w:rPr>
-        <w:t>Item</w:t>
-      </w:r>
-      <w:r>
-        <w:t xml:space="preserve"> </w:t>
-      </w:r>
-      <w:r>
-        <w:t>из</w:t>
-      </w:r>
-      <w:r>
-        <w:t xml:space="preserve"> </w:t>
-      </w:r>
-      <w:r>
-        <w:rPr>
-          <w:lang w:val="en-US"/>
-        </w:rPr>
-        <w:t>Assignments</w:t>
-      </w:r>
-      <w:r>
-        <w:t xml:space="preserve"> (</w:t>
-      </w:r>
-      <w:r>
-        <w:t>ставим</w:t>
-      </w:r>
-      <w:r>
-        <w:t xml:space="preserve"> </w:t>
-      </w:r>
-      <w:r>
-        <w:rPr>
-          <w:b/>
-          <w:lang w:val="en-US"/>
-        </w:rPr>
-        <w:t>still</w:t>
-      </w:r>
-      <w:r>
-        <w:rPr>
-          <w:b/>
-        </w:rPr>
-        <w:t>_</w:t>
-      </w:r>
-      <w:r>
-        <w:rPr>
-          <w:b/>
-          <w:lang w:val="en-US"/>
-        </w:rPr>
-        <w:t>active</w:t>
-      </w:r>
-      <w:r>
-        <w:rPr>
-          <w:b/>
-        </w:rPr>
-        <w:t xml:space="preserve"> </w:t>
-      </w:r>
-      <w:r>
-        <w:t>в</w:t>
-      </w:r>
-      <w:r>
-        <w:t xml:space="preserve"> </w:t>
-      </w:r>
-      <w:r>
-        <w:rPr>
-          <w:b/>
-          <w:lang w:val="en-US"/>
-        </w:rPr>
-        <w:t>assigned</w:t>
-      </w:r>
-      <w:r>
-        <w:rPr>
-          <w:b/>
-        </w:rPr>
-        <w:t>_</w:t>
-      </w:r>
-      <w:r>
-        <w:rPr>
-          <w:b/>
-          <w:lang w:val="en-US"/>
-        </w:rPr>
-        <w:t>items</w:t>
-      </w:r>
-      <w:r>
-        <w:rPr>
-          <w:b/>
-        </w:rPr>
-        <w:t xml:space="preserve"> </w:t>
-      </w:r>
-      <w:r>
-        <w:t>в</w:t>
-      </w:r>
-      <w:r>
-        <w:t xml:space="preserve"> 0</w:t>
-      </w:r>
-      <w:r>
-        <w:t>)</w:t>
-      </w:r>
-      <w:r>
-        <w:t xml:space="preserve">, </w:t>
-      </w:r>
-      <w:r>
-        <w:t xml:space="preserve">увеличиваем </w:t>
-      </w:r>
-      <w:r>
-        <w:rPr>
-          <w:b/>
-          <w:lang w:val="en-US"/>
-        </w:rPr>
-        <w:t>solved</w:t>
-      </w:r>
-      <w:r>
-        <w:rPr>
-          <w:b/>
-        </w:rPr>
-        <w:t>_</w:t>
-      </w:r>
-      <w:r>
-        <w:rPr>
-          <w:b/>
-          <w:lang w:val="en-US"/>
-        </w:rPr>
-        <w:t>assignments</w:t>
-      </w:r>
-      <w:r>
-        <w:t xml:space="preserve"> на единицу.</w:t>
+        <w:t>count</w:t>
+      </w:r>
+      <w:r>
+        <w:t xml:space="preserve"> </w:t>
+      </w:r>
+      <w:r>
+        <w:t>в 0</w:t>
       </w:r>
     </w:p>
     <w:p>
@@ -1404,7 +1518,155 @@
         </w:numPr>
       </w:pPr>
       <w:r>
-        <w:t xml:space="preserve">После завершения ответа на каждый вопрос данные в </w:t>
+        <w:t>Если</w:t>
+      </w:r>
+      <w:r>
+        <w:t xml:space="preserve"> </w:t>
+      </w:r>
+      <w:r>
+        <w:t>достигнуто</w:t>
+      </w:r>
+      <w:r>
+        <w:t xml:space="preserve"> </w:t>
+      </w:r>
+      <w:r>
+        <w:rPr>
+          <w:b/>
+          <w:lang w:val="en-US"/>
+        </w:rPr>
+        <w:t>right</w:t>
+      </w:r>
+      <w:r>
+        <w:rPr>
+          <w:b/>
+        </w:rPr>
+        <w:t>_</w:t>
+      </w:r>
+      <w:r>
+        <w:rPr>
+          <w:b/>
+          <w:lang w:val="en-US"/>
+        </w:rPr>
+        <w:t>after</w:t>
+      </w:r>
+      <w:r>
+        <w:rPr>
+          <w:b/>
+        </w:rPr>
+        <w:t>_</w:t>
+      </w:r>
+      <w:r>
+        <w:rPr>
+          <w:b/>
+          <w:lang w:val="en-US"/>
+        </w:rPr>
+        <w:t>wrong</w:t>
+      </w:r>
+      <w:r>
+        <w:rPr>
+          <w:b/>
+        </w:rPr>
+        <w:t>_</w:t>
+      </w:r>
+      <w:r>
+        <w:rPr>
+          <w:b/>
+          <w:lang w:val="en-US"/>
+        </w:rPr>
+        <w:t>answers</w:t>
+      </w:r>
+      <w:r>
+        <w:t xml:space="preserve"> </w:t>
+      </w:r>
+      <w:r>
+        <w:t xml:space="preserve">– </w:t>
+      </w:r>
+      <w:r>
+        <w:t>просто</w:t>
+      </w:r>
+      <w:r>
+        <w:t xml:space="preserve"> </w:t>
+      </w:r>
+      <w:r>
+        <w:t>исключаем</w:t>
+      </w:r>
+      <w:r>
+        <w:t xml:space="preserve"> </w:t>
+      </w:r>
+      <w:r>
+        <w:rPr>
+          <w:lang w:val="en-US"/>
+        </w:rPr>
+        <w:t>Item</w:t>
+      </w:r>
+      <w:r>
+        <w:t xml:space="preserve"> </w:t>
+      </w:r>
+      <w:r>
+        <w:t>из</w:t>
+      </w:r>
+      <w:r>
+        <w:t xml:space="preserve"> </w:t>
+      </w:r>
+      <w:r>
+        <w:rPr>
+          <w:lang w:val="en-US"/>
+        </w:rPr>
+        <w:t>Assignments</w:t>
+      </w:r>
+      <w:r>
+        <w:t xml:space="preserve"> (</w:t>
+      </w:r>
+      <w:r>
+        <w:t>ставим</w:t>
+      </w:r>
+      <w:r>
+        <w:t xml:space="preserve"> </w:t>
+      </w:r>
+      <w:r>
+        <w:rPr>
+          <w:b/>
+          <w:lang w:val="en-US"/>
+        </w:rPr>
+        <w:t>still</w:t>
+      </w:r>
+      <w:r>
+        <w:rPr>
+          <w:b/>
+        </w:rPr>
+        <w:t>_</w:t>
+      </w:r>
+      <w:r>
+        <w:rPr>
+          <w:b/>
+          <w:lang w:val="en-US"/>
+        </w:rPr>
+        <w:t>active</w:t>
+      </w:r>
+      <w:r>
+        <w:rPr>
+          <w:b/>
+        </w:rPr>
+        <w:t xml:space="preserve"> </w:t>
+      </w:r>
+      <w:r>
+        <w:t>в</w:t>
+      </w:r>
+      <w:r>
+        <w:t xml:space="preserve"> </w:t>
+      </w:r>
+      <w:r>
+        <w:rPr>
+          <w:b/>
+          <w:lang w:val="en-US"/>
+        </w:rPr>
+        <w:t>assigned</w:t>
+      </w:r>
+      <w:r>
+        <w:rPr>
+          <w:b/>
+        </w:rPr>
+        <w:t>_</w:t>
       </w:r>
       <w:r>
         <w:rPr>
@@ -1420,7 +1682,42 @@
         <w:t xml:space="preserve"> </w:t>
       </w:r>
       <w:r>
-        <w:t>должны быть в состоянии, готовом для записи в файл данных.</w:t>
+        <w:t>в</w:t>
+      </w:r>
+      <w:r>
+        <w:t xml:space="preserve"> 0</w:t>
+      </w:r>
+      <w:r>
+        <w:t>)</w:t>
+      </w:r>
+      <w:r>
+        <w:t xml:space="preserve">, </w:t>
+      </w:r>
+      <w:r>
+        <w:t xml:space="preserve">увеличиваем </w:t>
+      </w:r>
+      <w:r>
+        <w:rPr>
+          <w:b/>
+          <w:lang w:val="en-US"/>
+        </w:rPr>
+        <w:t>solved</w:t>
+      </w:r>
+      <w:r>
+        <w:rPr>
+          <w:b/>
+        </w:rPr>
+        <w:t>_</w:t>
+      </w:r>
+      <w:r>
+        <w:rPr>
+          <w:b/>
+          <w:lang w:val="en-US"/>
+        </w:rPr>
+        <w:t>assignments</w:t>
+      </w:r>
+      <w:r>
+        <w:t xml:space="preserve"> на единицу.</w:t>
       </w:r>
     </w:p>
     <w:p>
@@ -1432,45 +1729,167 @@
         </w:numPr>
       </w:pPr>
       <w:r>
-        <w:t>Продолжаем так до того момента, пока остались неотвеченные до конца вопросы или до того момента, пока не будет ручной брейк.</w:t>
-      </w:r>
-    </w:p>
-    <w:p>
-      <w:pPr>
-        <w:pStyle w:val="a4"/>
-      </w:pPr>
-    </w:p>
-    <w:p>
-      <w:pPr>
-        <w:pStyle w:val="a4"/>
-        <w:rPr>
-          <w:b/>
-          <w:lang w:val="en-US"/>
-        </w:rPr>
-      </w:pPr>
-      <w:r>
-        <w:t xml:space="preserve">Структура списка </w:t>
-      </w:r>
-      <w:r>
-        <w:rPr>
-          <w:b/>
-          <w:lang w:val="en-US"/>
-        </w:rPr>
-        <w:t>assigned_items [index, still_active, total_answers, continuous_right_answers]</w:t>
-      </w:r>
-    </w:p>
-    <w:p>
-      <w:pPr>
-        <w:pStyle w:val="a4"/>
-      </w:pPr>
-    </w:p>
-    <w:p>
-      <w:pPr>
-        <w:pStyle w:val="a4"/>
-      </w:pPr>
-    </w:p>
-    <w:p>
-      <w:r>
+        <w:t xml:space="preserve">После завершения ответа на каждый вопрос данные в </w:t>
+      </w:r>
+      <w:r>
+        <w:rPr>
+          <w:b/>
+          <w:lang w:val="en-US"/>
+        </w:rPr>
+        <w:t>items</w:t>
+      </w:r>
+      <w:r>
+        <w:rPr>
+          <w:b/>
+        </w:rPr>
+        <w:t xml:space="preserve"> </w:t>
+      </w:r>
+      <w:r>
+        <w:t>должны быть в состоянии, готовом для записи в файл данных.</w:t>
+      </w:r>
+    </w:p>
+    <w:p>
+      <w:pPr>
+        <w:pStyle w:val="a4"/>
+        <w:numPr>
+          <w:ilvl w:val="0"/>
+          <w:numId w:val="2"/>
+        </w:numPr>
+      </w:pPr>
+      <w:r>
+        <w:t xml:space="preserve">Продолжаем так до того момента, пока остались </w:t>
+      </w:r>
+      <w:proofErr w:type="spellStart"/>
+      <w:r>
+        <w:t>неотвеченные</w:t>
+      </w:r>
+      <w:proofErr w:type="spellEnd"/>
+      <w:r>
+        <w:t xml:space="preserve"> до конца вопросы или до того момента, пока не будет ручной брейк.</w:t>
+      </w:r>
+    </w:p>
+    <w:p>
+      <w:pPr>
+        <w:pStyle w:val="a4"/>
+      </w:pPr>
+    </w:p>
+    <w:p>
+      <w:pPr>
+        <w:pStyle w:val="a4"/>
+        <w:rPr>
+          <w:b/>
+          <w:lang w:val="en-US"/>
+        </w:rPr>
+      </w:pPr>
+      <w:r>
+        <w:t>Структура</w:t>
+      </w:r>
+      <w:r>
+        <w:rPr>
+          <w:lang w:val="en-US"/>
+        </w:rPr>
+        <w:t xml:space="preserve"> </w:t>
+      </w:r>
+      <w:r>
+        <w:t>списка</w:t>
+      </w:r>
+      <w:r>
+        <w:rPr>
+          <w:lang w:val="en-US"/>
+        </w:rPr>
+        <w:t xml:space="preserve"> </w:t>
+      </w:r>
+      <w:proofErr w:type="spellStart"/>
+      <w:r>
+        <w:rPr>
+          <w:b/>
+          <w:lang w:val="en-US"/>
+        </w:rPr>
+        <w:t>assigned_items</w:t>
+      </w:r>
+      <w:proofErr w:type="spellEnd"/>
+      <w:r>
+        <w:rPr>
+          <w:b/>
+          <w:lang w:val="en-US"/>
+        </w:rPr>
+        <w:t xml:space="preserve"> [index, </w:t>
+      </w:r>
+      <w:proofErr w:type="spellStart"/>
+      <w:r>
+        <w:rPr>
+          <w:b/>
+          <w:lang w:val="en-US"/>
+        </w:rPr>
+        <w:t>still_active</w:t>
+      </w:r>
+      <w:proofErr w:type="spellEnd"/>
+      <w:r>
+        <w:rPr>
+          <w:b/>
+          <w:lang w:val="en-US"/>
+        </w:rPr>
+        <w:t xml:space="preserve">, </w:t>
+      </w:r>
+      <w:proofErr w:type="spellStart"/>
+      <w:r>
+        <w:rPr>
+          <w:b/>
+          <w:lang w:val="en-US"/>
+        </w:rPr>
+        <w:t>total_answers</w:t>
+      </w:r>
+      <w:proofErr w:type="spellEnd"/>
+      <w:r>
+        <w:rPr>
+          <w:b/>
+          <w:lang w:val="en-US"/>
+        </w:rPr>
+        <w:t xml:space="preserve">, </w:t>
+      </w:r>
+      <w:proofErr w:type="spellStart"/>
+      <w:r>
+        <w:rPr>
+          <w:b/>
+          <w:lang w:val="en-US"/>
+        </w:rPr>
+        <w:t>continuous_right_answers</w:t>
+      </w:r>
+      <w:proofErr w:type="spellEnd"/>
+      <w:r>
+        <w:rPr>
+          <w:b/>
+          <w:lang w:val="en-US"/>
+        </w:rPr>
+        <w:t>]</w:t>
+      </w:r>
+    </w:p>
+    <w:p>
+      <w:pPr>
+        <w:pStyle w:val="a4"/>
+        <w:rPr>
+          <w:lang w:val="en-US"/>
+        </w:rPr>
+      </w:pPr>
+    </w:p>
+    <w:p>
+      <w:pPr>
+        <w:pStyle w:val="a4"/>
+        <w:rPr>
+          <w:lang w:val="en-US"/>
+        </w:rPr>
+      </w:pPr>
+    </w:p>
+    <w:p>
+      <w:pPr>
+        <w:rPr>
+          <w:lang w:val="en-US"/>
+        </w:rPr>
+      </w:pPr>
+      <w:r>
+        <w:rPr>
+          <w:lang w:val="en-US"/>
+        </w:rPr>
         <w:br w:type="page"/>
       </w:r>
     </w:p>
@@ -1506,12 +1925,14 @@
       <w:r>
         <w:t>(</w:t>
       </w:r>
+      <w:proofErr w:type="spellStart"/>
       <w:r>
         <w:rPr>
           <w:lang w:val="en-US"/>
         </w:rPr>
         <w:t>MyAnkiData</w:t>
       </w:r>
+      <w:proofErr w:type="spellEnd"/>
       <w:r>
         <w:t>.</w:t>
       </w:r>
@@ -1614,8 +2035,6 @@
       <w:r>
         <w:t>Например, такой) – кортеж для Питона</w:t>
       </w:r>
-      <w:bookmarkStart w:id="0" w:name="_GoBack"/>
-      <w:bookmarkEnd w:id="0"/>
     </w:p>
     <w:sectPr>
       <w:pgSz w:w="11906" w:h="16838"/>
@@ -1743,7 +2162,7 @@
         <w:ind w:left="1440" w:hanging="360"/>
       </w:pPr>
     </w:lvl>
-    <w:lvl w:ilvl="2" w:tplc="0419001B" w:tentative="1">
+    <w:lvl w:ilvl="2" w:tplc="0419001B">
       <w:start w:val="1"/>
       <w:numFmt w:val="lowerRoman"/>
       <w:lvlText w:val="%3."/>
@@ -2740,7 +3159,7 @@
 </file>
 
 <file path=customXml/itemProps1.xml><?xml version="1.0" encoding="utf-8"?>
-<ds:datastoreItem xmlns:ds="http://schemas.openxmlformats.org/officeDocument/2006/customXml" ds:itemID="{5A8BEC37-F8C2-4A0B-909B-B0CA508A0695}">
+<ds:datastoreItem xmlns:ds="http://schemas.openxmlformats.org/officeDocument/2006/customXml" ds:itemID="{64A96440-13E0-4FB8-8BC4-E0EC618E8509}">
   <ds:schemaRefs>
     <ds:schemaRef ds:uri="http://schemas.openxmlformats.org/officeDocument/2006/bibliography"/>
   </ds:schemaRefs>

</xml_diff>